<commit_message>
samsung task1 + skmt task3
</commit_message>
<xml_diff>
--- a/mapp/task2/Описание вариантов использования.docx
+++ b/mapp/task2/Описание вариантов использования.docx
@@ -255,7 +255,27 @@
         <w:rPr>
           <w:lang w:val="ru-RU"/>
         </w:rPr>
-        <w:t>Запускается основной сценарий включённого ВИ «Оплатить проход банковской картой».</w:t>
+        <w:t>Турникет обнаруж</w:t>
+      </w:r>
+      <w:bookmarkStart w:id="0" w:name="_GoBack"/>
+      <w:bookmarkEnd w:id="0"/>
+      <w:r>
+        <w:rPr>
+          <w:lang w:val="ru-RU"/>
+        </w:rPr>
+        <w:t>ивает, что тип ка</w:t>
+      </w:r>
+      <w:r>
+        <w:rPr>
+          <w:lang w:val="ru-RU"/>
+        </w:rPr>
+        <w:t>рты – банковская карта</w:t>
+      </w:r>
+      <w:r>
+        <w:rPr>
+          <w:lang w:val="ru-RU"/>
+        </w:rPr>
+        <w:t>.</w:t>
       </w:r>
     </w:p>
     <w:p>
@@ -274,7 +294,7 @@
         <w:rPr>
           <w:lang w:val="ru-RU"/>
         </w:rPr>
-        <w:t>Турникет подтверждает, что оплата прохода осуществлена успешно.</w:t>
+        <w:t>Запускается основной сценарий включённого ВИ «Оплатить проход банковской картой».</w:t>
       </w:r>
     </w:p>
     <w:p>
@@ -293,7 +313,7 @@
         <w:rPr>
           <w:lang w:val="ru-RU"/>
         </w:rPr>
-        <w:t>Турникет показывает сумму списания на индикаторе оставшихся поездок.</w:t>
+        <w:t>Турникет подтверждает, что оплата прохода осуществлена успешно.</w:t>
       </w:r>
     </w:p>
     <w:p>
@@ -312,6 +332,25 @@
         <w:rPr>
           <w:lang w:val="ru-RU"/>
         </w:rPr>
+        <w:t>Турникет показывает сумму списания на индикаторе оставшихся поездок.</w:t>
+      </w:r>
+    </w:p>
+    <w:p>
+      <w:pPr>
+        <w:pStyle w:val="a3"/>
+        <w:numPr>
+          <w:ilvl w:val="0"/>
+          <w:numId w:val="6"/>
+        </w:numPr>
+        <w:spacing w:after="0"/>
+        <w:rPr>
+          <w:lang w:val="ru-RU"/>
+        </w:rPr>
+      </w:pPr>
+      <w:r>
+        <w:rPr>
+          <w:lang w:val="ru-RU"/>
+        </w:rPr>
         <w:t xml:space="preserve">Управление передаётся на шаг </w:t>
       </w:r>
       <w:r>
@@ -1637,15 +1676,7 @@
         <w:rPr>
           <w:lang w:val="ru-RU"/>
         </w:rPr>
-        <w:t>юбом случае гарантируется, что дата и время не будут синхронизированы во время прохода пассажира на станцию</w:t>
-      </w:r>
-      <w:bookmarkStart w:id="0" w:name="_GoBack"/>
-      <w:bookmarkEnd w:id="0"/>
-      <w:r>
-        <w:rPr>
-          <w:lang w:val="ru-RU"/>
-        </w:rPr>
-        <w:t>.</w:t>
+        <w:t>юбом случае гарантируется, что дата и время не будут синхронизированы во время прохода пассажира на станцию.</w:t>
       </w:r>
     </w:p>
     <w:p>

</xml_diff>